<commit_message>
05/05/2018 MAMATHA CHICK IN
</commit_message>
<xml_diff>
--- a/customer _details/GANGAMMA/SEP/TUMKUR/A JAYAMMA/PURCHASE DETAILS.docx
+++ b/customer _details/GANGAMMA/SEP/TUMKUR/A JAYAMMA/PURCHASE DETAILS.docx
@@ -316,13 +316,7 @@
         <w:rPr>
           <w:rFonts w:ascii="Courier New" w:hAnsi="Courier New" w:cs="Courier New"/>
         </w:rPr>
-        <w:t>SAT SEP 30</w:t>
-      </w:r>
-      <w:r>
-        <w:rPr>
-          <w:rFonts w:ascii="Courier New" w:hAnsi="Courier New" w:cs="Courier New"/>
-        </w:rPr>
-        <w:t xml:space="preserve"> 13:20:18 PDT 2017</w:t>
+        <w:t>SAT SEP 30 13:20:18 PDT 2017</w:t>
       </w:r>
     </w:p>
     <w:p>
@@ -481,6 +475,369 @@
         <w:tab/>
         <w:t>- CASH AND CLEARD</w:t>
       </w:r>
+    </w:p>
+    <w:p>
+      <w:pPr>
+        <w:pStyle w:val="PlainText"/>
+        <w:rPr>
+          <w:rFonts w:ascii="Courier New" w:hAnsi="Courier New" w:cs="Courier New"/>
+        </w:rPr>
+      </w:pPr>
+    </w:p>
+    <w:p>
+      <w:pPr>
+        <w:pStyle w:val="PlainText"/>
+        <w:rPr>
+          <w:rFonts w:ascii="Courier New" w:hAnsi="Courier New" w:cs="Courier New"/>
+        </w:rPr>
+      </w:pPr>
+      <w:r>
+        <w:rPr>
+          <w:rFonts w:ascii="Courier New" w:hAnsi="Courier New" w:cs="Courier New"/>
+        </w:rPr>
+        <w:t>FRI May 04</w:t>
+      </w:r>
+      <w:r>
+        <w:rPr>
+          <w:rFonts w:ascii="Courier New" w:hAnsi="Courier New" w:cs="Courier New"/>
+        </w:rPr>
+        <w:t xml:space="preserve"> 10:52:58 IST 2018</w:t>
+      </w:r>
+    </w:p>
+    <w:p>
+      <w:pPr>
+        <w:pStyle w:val="PlainText"/>
+        <w:rPr>
+          <w:rFonts w:ascii="Courier New" w:hAnsi="Courier New" w:cs="Courier New"/>
+        </w:rPr>
+      </w:pPr>
+      <w:r>
+        <w:rPr>
+          <w:rFonts w:ascii="Courier New" w:hAnsi="Courier New" w:cs="Courier New"/>
+        </w:rPr>
+        <w:t>Person Name</w:t>
+      </w:r>
+      <w:r>
+        <w:rPr>
+          <w:rFonts w:ascii="Courier New" w:hAnsi="Courier New" w:cs="Courier New"/>
+        </w:rPr>
+        <w:tab/>
+      </w:r>
+      <w:r>
+        <w:rPr>
+          <w:rFonts w:ascii="Courier New" w:hAnsi="Courier New" w:cs="Courier New"/>
+        </w:rPr>
+        <w:tab/>
+      </w:r>
+      <w:r>
+        <w:rPr>
+          <w:rFonts w:ascii="Courier New" w:hAnsi="Courier New" w:cs="Courier New"/>
+        </w:rPr>
+        <w:tab/>
+      </w:r>
+      <w:r>
+        <w:rPr>
+          <w:rFonts w:ascii="Courier New" w:hAnsi="Courier New" w:cs="Courier New"/>
+        </w:rPr>
+        <w:tab/>
+        <w:t>- A JAYAMMA</w:t>
+      </w:r>
+    </w:p>
+    <w:p>
+      <w:pPr>
+        <w:pStyle w:val="PlainText"/>
+        <w:rPr>
+          <w:rFonts w:ascii="Courier New" w:hAnsi="Courier New" w:cs="Courier New"/>
+        </w:rPr>
+      </w:pPr>
+      <w:r>
+        <w:rPr>
+          <w:rFonts w:ascii="Courier New" w:hAnsi="Courier New" w:cs="Courier New"/>
+        </w:rPr>
+        <w:t>Bill number</w:t>
+      </w:r>
+      <w:r>
+        <w:rPr>
+          <w:rFonts w:ascii="Courier New" w:hAnsi="Courier New" w:cs="Courier New"/>
+        </w:rPr>
+        <w:tab/>
+      </w:r>
+      <w:r>
+        <w:rPr>
+          <w:rFonts w:ascii="Courier New" w:hAnsi="Courier New" w:cs="Courier New"/>
+        </w:rPr>
+        <w:tab/>
+      </w:r>
+      <w:r>
+        <w:rPr>
+          <w:rFonts w:ascii="Courier New" w:hAnsi="Courier New" w:cs="Courier New"/>
+        </w:rPr>
+        <w:tab/>
+      </w:r>
+      <w:r>
+        <w:rPr>
+          <w:rFonts w:ascii="Courier New" w:hAnsi="Courier New" w:cs="Courier New"/>
+        </w:rPr>
+        <w:tab/>
+        <w:t>- 4976</w:t>
+      </w:r>
+    </w:p>
+    <w:p>
+      <w:pPr>
+        <w:pStyle w:val="PlainText"/>
+        <w:rPr>
+          <w:rFonts w:ascii="Courier New" w:hAnsi="Courier New" w:cs="Courier New"/>
+        </w:rPr>
+      </w:pPr>
+      <w:r>
+        <w:rPr>
+          <w:rFonts w:ascii="Courier New" w:hAnsi="Courier New" w:cs="Courier New"/>
+        </w:rPr>
+        <w:t>---------------------------------------------------------------</w:t>
+      </w:r>
+    </w:p>
+    <w:p>
+      <w:pPr>
+        <w:pStyle w:val="PlainText"/>
+        <w:rPr>
+          <w:rFonts w:ascii="Courier New" w:hAnsi="Courier New" w:cs="Courier New"/>
+        </w:rPr>
+      </w:pPr>
+      <w:r>
+        <w:rPr>
+          <w:rFonts w:ascii="Courier New" w:hAnsi="Courier New" w:cs="Courier New"/>
+        </w:rPr>
+        <w:t>Item Name</w:t>
+      </w:r>
+      <w:r>
+        <w:rPr>
+          <w:rFonts w:ascii="Courier New" w:hAnsi="Courier New" w:cs="Courier New"/>
+        </w:rPr>
+        <w:tab/>
+      </w:r>
+      <w:r>
+        <w:rPr>
+          <w:rFonts w:ascii="Courier New" w:hAnsi="Courier New" w:cs="Courier New"/>
+        </w:rPr>
+        <w:tab/>
+      </w:r>
+      <w:r>
+        <w:rPr>
+          <w:rFonts w:ascii="Courier New" w:hAnsi="Courier New" w:cs="Courier New"/>
+        </w:rPr>
+        <w:tab/>
+      </w:r>
+      <w:r>
+        <w:rPr>
+          <w:rFonts w:ascii="Courier New" w:hAnsi="Courier New" w:cs="Courier New"/>
+        </w:rPr>
+        <w:tab/>
+        <w:t>- POTATO</w:t>
+      </w:r>
+    </w:p>
+    <w:p>
+      <w:pPr>
+        <w:pStyle w:val="PlainText"/>
+        <w:rPr>
+          <w:rFonts w:ascii="Courier New" w:hAnsi="Courier New" w:cs="Courier New"/>
+        </w:rPr>
+      </w:pPr>
+      <w:r>
+        <w:rPr>
+          <w:rFonts w:ascii="Courier New" w:hAnsi="Courier New" w:cs="Courier New"/>
+        </w:rPr>
+        <w:t>Number of Pockets</w:t>
+      </w:r>
+      <w:r>
+        <w:rPr>
+          <w:rFonts w:ascii="Courier New" w:hAnsi="Courier New" w:cs="Courier New"/>
+        </w:rPr>
+        <w:tab/>
+      </w:r>
+      <w:r>
+        <w:rPr>
+          <w:rFonts w:ascii="Courier New" w:hAnsi="Courier New" w:cs="Courier New"/>
+        </w:rPr>
+        <w:tab/>
+      </w:r>
+      <w:r>
+        <w:rPr>
+          <w:rFonts w:ascii="Courier New" w:hAnsi="Courier New" w:cs="Courier New"/>
+        </w:rPr>
+        <w:tab/>
+        <w:t>- 1</w:t>
+      </w:r>
+    </w:p>
+    <w:p>
+      <w:pPr>
+        <w:pStyle w:val="PlainText"/>
+        <w:rPr>
+          <w:rFonts w:ascii="Courier New" w:hAnsi="Courier New" w:cs="Courier New"/>
+        </w:rPr>
+      </w:pPr>
+      <w:r>
+        <w:rPr>
+          <w:rFonts w:ascii="Courier New" w:hAnsi="Courier New" w:cs="Courier New"/>
+        </w:rPr>
+        <w:t>Number of KGs</w:t>
+      </w:r>
+      <w:r>
+        <w:rPr>
+          <w:rFonts w:ascii="Courier New" w:hAnsi="Courier New" w:cs="Courier New"/>
+        </w:rPr>
+        <w:tab/>
+      </w:r>
+      <w:r>
+        <w:rPr>
+          <w:rFonts w:ascii="Courier New" w:hAnsi="Courier New" w:cs="Courier New"/>
+        </w:rPr>
+        <w:tab/>
+      </w:r>
+      <w:r>
+        <w:rPr>
+          <w:rFonts w:ascii="Courier New" w:hAnsi="Courier New" w:cs="Courier New"/>
+        </w:rPr>
+        <w:tab/>
+        <w:t>- 54</w:t>
+      </w:r>
+    </w:p>
+    <w:p>
+      <w:pPr>
+        <w:pStyle w:val="PlainText"/>
+        <w:rPr>
+          <w:rFonts w:ascii="Courier New" w:hAnsi="Courier New" w:cs="Courier New"/>
+        </w:rPr>
+      </w:pPr>
+      <w:r>
+        <w:rPr>
+          <w:rFonts w:ascii="Courier New" w:hAnsi="Courier New" w:cs="Courier New"/>
+        </w:rPr>
+        <w:t>Rate</w:t>
+      </w:r>
+      <w:r>
+        <w:rPr>
+          <w:rFonts w:ascii="Courier New" w:hAnsi="Courier New" w:cs="Courier New"/>
+        </w:rPr>
+        <w:tab/>
+      </w:r>
+      <w:r>
+        <w:rPr>
+          <w:rFonts w:ascii="Courier New" w:hAnsi="Courier New" w:cs="Courier New"/>
+        </w:rPr>
+        <w:tab/>
+      </w:r>
+      <w:r>
+        <w:rPr>
+          <w:rFonts w:ascii="Courier New" w:hAnsi="Courier New" w:cs="Courier New"/>
+        </w:rPr>
+        <w:tab/>
+      </w:r>
+      <w:r>
+        <w:rPr>
+          <w:rFonts w:ascii="Courier New" w:hAnsi="Courier New" w:cs="Courier New"/>
+        </w:rPr>
+        <w:tab/>
+      </w:r>
+      <w:r>
+        <w:rPr>
+          <w:rFonts w:ascii="Courier New" w:hAnsi="Courier New" w:cs="Courier New"/>
+        </w:rPr>
+        <w:tab/>
+        <w:t>- 22</w:t>
+      </w:r>
+    </w:p>
+    <w:p>
+      <w:pPr>
+        <w:pStyle w:val="PlainText"/>
+        <w:rPr>
+          <w:rFonts w:ascii="Courier New" w:hAnsi="Courier New" w:cs="Courier New"/>
+        </w:rPr>
+      </w:pPr>
+      <w:r>
+        <w:rPr>
+          <w:rFonts w:ascii="Courier New" w:hAnsi="Courier New" w:cs="Courier New"/>
+        </w:rPr>
+        <w:t>Total Price</w:t>
+      </w:r>
+      <w:r>
+        <w:rPr>
+          <w:rFonts w:ascii="Courier New" w:hAnsi="Courier New" w:cs="Courier New"/>
+        </w:rPr>
+        <w:tab/>
+      </w:r>
+      <w:r>
+        <w:rPr>
+          <w:rFonts w:ascii="Courier New" w:hAnsi="Courier New" w:cs="Courier New"/>
+        </w:rPr>
+        <w:tab/>
+      </w:r>
+      <w:r>
+        <w:rPr>
+          <w:rFonts w:ascii="Courier New" w:hAnsi="Courier New" w:cs="Courier New"/>
+        </w:rPr>
+        <w:tab/>
+      </w:r>
+      <w:r>
+        <w:rPr>
+          <w:rFonts w:ascii="Courier New" w:hAnsi="Courier New" w:cs="Courier New"/>
+        </w:rPr>
+        <w:tab/>
+        <w:t>- 1188.0</w:t>
+      </w:r>
+    </w:p>
+    <w:p>
+      <w:pPr>
+        <w:pStyle w:val="PlainText"/>
+        <w:rPr>
+          <w:rFonts w:ascii="Courier New" w:hAnsi="Courier New" w:cs="Courier New"/>
+          <w:b/>
+        </w:rPr>
+      </w:pPr>
+      <w:r>
+        <w:rPr>
+          <w:rFonts w:ascii="Courier New" w:hAnsi="Courier New" w:cs="Courier New"/>
+          <w:b/>
+        </w:rPr>
+        <w:t>Amount balance</w:t>
+      </w:r>
+      <w:r>
+        <w:rPr>
+          <w:rFonts w:ascii="Courier New" w:hAnsi="Courier New" w:cs="Courier New"/>
+          <w:b/>
+        </w:rPr>
+        <w:tab/>
+      </w:r>
+      <w:r>
+        <w:rPr>
+          <w:rFonts w:ascii="Courier New" w:hAnsi="Courier New" w:cs="Courier New"/>
+          <w:b/>
+        </w:rPr>
+        <w:tab/>
+      </w:r>
+      <w:r>
+        <w:rPr>
+          <w:rFonts w:ascii="Courier New" w:hAnsi="Courier New" w:cs="Courier New"/>
+          <w:b/>
+        </w:rPr>
+        <w:tab/>
+        <w:t>- 1188.0</w:t>
+      </w:r>
+    </w:p>
+    <w:p>
+      <w:pPr>
+        <w:pStyle w:val="PlainText"/>
+        <w:rPr>
+          <w:rFonts w:ascii="Courier New" w:hAnsi="Courier New" w:cs="Courier New"/>
+        </w:rPr>
+      </w:pPr>
+    </w:p>
+    <w:p>
+      <w:pPr>
+        <w:pStyle w:val="PlainText"/>
+        <w:rPr>
+          <w:rFonts w:ascii="Courier New" w:hAnsi="Courier New" w:cs="Courier New"/>
+        </w:rPr>
+      </w:pPr>
     </w:p>
     <w:p>
       <w:pPr>

</xml_diff>